<commit_message>
Atualização do plano de testes
mudanças nos itens 11. Entregas de Testes e 13 responsabilidade
</commit_message>
<xml_diff>
--- a/Resultados e Relatórios/Plano_de_testes_.docx
+++ b/Resultados e Relatórios/Plano_de_testes_.docx
@@ -156,12 +156,21 @@
           <w:b/>
         </w:rPr>
       </w:pPr>
+      <w:proofErr w:type="spellStart"/>
       <w:r>
         <w:rPr>
           <w:rFonts w:ascii="Times New Roman" w:hAnsi="Times New Roman" w:hint="eastAsia"/>
           <w:b/>
         </w:rPr>
-        <w:t xml:space="preserve">Cristovão </w:t>
+        <w:t>Cristovão</w:t>
+      </w:r>
+      <w:proofErr w:type="spellEnd"/>
+      <w:r>
+        <w:rPr>
+          <w:rFonts w:ascii="Times New Roman" w:hAnsi="Times New Roman" w:hint="eastAsia"/>
+          <w:b/>
+        </w:rPr>
+        <w:t xml:space="preserve"> </w:t>
       </w:r>
       <w:r>
         <w:rPr>
@@ -801,8 +810,6 @@
           <w:szCs w:val="50"/>
         </w:rPr>
       </w:pPr>
-      <w:bookmarkStart w:id="0" w:name="_GoBack"/>
-      <w:bookmarkEnd w:id="0"/>
       <w:r>
         <w:rPr>
           <w:rFonts w:ascii="Times New Roman" w:hAnsi="Times New Roman"/>
@@ -811,17 +818,7 @@
           <w:sz w:val="50"/>
           <w:szCs w:val="50"/>
         </w:rPr>
-        <w:t>MASTER TES</w:t>
-      </w:r>
-      <w:r>
-        <w:rPr>
-          <w:rFonts w:ascii="Times New Roman" w:hAnsi="Times New Roman"/>
-          <w:b/>
-          <w:bCs/>
-          <w:sz w:val="50"/>
-          <w:szCs w:val="50"/>
-        </w:rPr>
-        <w:t>T PLAN</w:t>
+        <w:t>MASTER TEST PLAN</w:t>
       </w:r>
     </w:p>
     <w:p>
@@ -963,22 +960,54 @@
         <w:rPr>
           <w:rFonts w:ascii="Times New Roman" w:hAnsi="Times New Roman"/>
         </w:rPr>
-        <w:t xml:space="preserve">Este é o plano de testes do projeto MadMotors para a disciplina de Fundamentos de Testes de Software do 5° Período de Sistemas de Informação da PUC Minas. Esse plano de testes irá conter os itens de vários módulos do projeto, mas principalmente as classes </w:t>
-      </w:r>
-      <w:r>
-        <w:rPr>
-          <w:rFonts w:ascii="Times New Roman" w:hAnsi="Times New Roman"/>
-        </w:rPr>
-        <w:t>do modelo MVC (Model,Control e Views) o qual foi estabelecido pelos desenvolvedores (alunos) como a melhor abordagem para a estruturação do sistema. O foco desse Plano de Testes é garantir que o sistema forneça dados fidedignos, permitindo melhoras futuras</w:t>
-      </w:r>
-      <w:r>
-        <w:rPr>
-          <w:rFonts w:ascii="Times New Roman" w:hAnsi="Times New Roman"/>
-        </w:rPr>
-        <w:t xml:space="preserve"> </w:t>
-      </w:r>
-      <w:bookmarkStart w:id="1" w:name="tw-target-text"/>
-      <w:bookmarkEnd w:id="1"/>
+        <w:t xml:space="preserve">Este é o plano de testes do projeto </w:t>
+      </w:r>
+      <w:proofErr w:type="spellStart"/>
+      <w:r>
+        <w:rPr>
+          <w:rFonts w:ascii="Times New Roman" w:hAnsi="Times New Roman"/>
+        </w:rPr>
+        <w:t>MadMotors</w:t>
+      </w:r>
+      <w:proofErr w:type="spellEnd"/>
+      <w:r>
+        <w:rPr>
+          <w:rFonts w:ascii="Times New Roman" w:hAnsi="Times New Roman"/>
+        </w:rPr>
+        <w:t xml:space="preserve"> para a disciplina de Fundamentos de Testes de Software do 5° Período de Sistemas de Informação da PUC Minas. Esse plano de testes irá conter os itens de vários módulos do projeto, mas principalmente as classes do modelo MVC (</w:t>
+      </w:r>
+      <w:proofErr w:type="spellStart"/>
+      <w:proofErr w:type="gramStart"/>
+      <w:r>
+        <w:rPr>
+          <w:rFonts w:ascii="Times New Roman" w:hAnsi="Times New Roman"/>
+        </w:rPr>
+        <w:t>Model,Control</w:t>
+      </w:r>
+      <w:proofErr w:type="spellEnd"/>
+      <w:proofErr w:type="gramEnd"/>
+      <w:r>
+        <w:rPr>
+          <w:rFonts w:ascii="Times New Roman" w:hAnsi="Times New Roman"/>
+        </w:rPr>
+        <w:t xml:space="preserve"> e </w:t>
+      </w:r>
+      <w:proofErr w:type="spellStart"/>
+      <w:r>
+        <w:rPr>
+          <w:rFonts w:ascii="Times New Roman" w:hAnsi="Times New Roman"/>
+        </w:rPr>
+        <w:t>Views</w:t>
+      </w:r>
+      <w:proofErr w:type="spellEnd"/>
+      <w:r>
+        <w:rPr>
+          <w:rFonts w:ascii="Times New Roman" w:hAnsi="Times New Roman"/>
+        </w:rPr>
+        <w:t xml:space="preserve">) o qual foi estabelecido pelos desenvolvedores (alunos) como a melhor abordagem para a estruturação do sistema. O foco desse Plano de Testes é garantir que o sistema forneça dados fidedignos, permitindo melhoras futuras </w:t>
+      </w:r>
+      <w:bookmarkStart w:id="0" w:name="tw-target-text"/>
+      <w:bookmarkEnd w:id="0"/>
       <w:r>
         <w:rPr>
           <w:rFonts w:ascii="Times New Roman" w:hAnsi="Times New Roman"/>
@@ -1001,14 +1030,7 @@
           <w:rFonts w:ascii="Times New Roman" w:hAnsi="Times New Roman"/>
           <w:lang w:val="pt-PT"/>
         </w:rPr>
-        <w:t>Esse projeto terá quatro camadas de testes, os testes de Unidade, testes de Integração, testes de Sistema e testes Aceitação. Os detalhes de cada camada de testes</w:t>
-      </w:r>
-      <w:r>
-        <w:rPr>
-          <w:rFonts w:ascii="Times New Roman" w:hAnsi="Times New Roman"/>
-          <w:lang w:val="pt-PT"/>
-        </w:rPr>
-        <w:t xml:space="preserve"> serão especificados na devida secção de cada tipo de teste e com seus planos específicos.</w:t>
+        <w:t>Esse projeto terá quatro camadas de testes, os testes de Unidade, testes de Integração, testes de Sistema e testes Aceitação. Os detalhes de cada camada de testes serão especificados na devida secção de cada tipo de teste e com seus planos específicos.</w:t>
       </w:r>
     </w:p>
     <w:p>
@@ -1049,7 +1071,21 @@
         <w:rPr>
           <w:rFonts w:ascii="Times New Roman" w:hAnsi="Times New Roman"/>
         </w:rPr>
-        <w:t>A seguir temos uma lista dos itens que deverão ser testados (métodos?/classes?):</w:t>
+        <w:t>A seguir temos uma lista dos itens que deverão ser testados (</w:t>
+      </w:r>
+      <w:proofErr w:type="gramStart"/>
+      <w:r>
+        <w:rPr>
+          <w:rFonts w:ascii="Times New Roman" w:hAnsi="Times New Roman"/>
+        </w:rPr>
+        <w:t>métodos?/</w:t>
+      </w:r>
+      <w:proofErr w:type="gramEnd"/>
+      <w:r>
+        <w:rPr>
+          <w:rFonts w:ascii="Times New Roman" w:hAnsi="Times New Roman"/>
+        </w:rPr>
+        <w:t>classes?):</w:t>
       </w:r>
     </w:p>
     <w:p>
@@ -1085,13 +1121,7 @@
         <w:rPr>
           <w:rFonts w:ascii="Times New Roman" w:hAnsi="Times New Roman"/>
         </w:rPr>
-        <w:t>Classes de Controle paco</w:t>
-      </w:r>
-      <w:r>
-        <w:rPr>
-          <w:rFonts w:ascii="Times New Roman" w:hAnsi="Times New Roman"/>
-        </w:rPr>
-        <w:t>te, versão 1.0</w:t>
+        <w:t>Classes de Controle pacote, versão 1.0</w:t>
       </w:r>
     </w:p>
     <w:p>
@@ -1109,7 +1139,21 @@
         <w:rPr>
           <w:rFonts w:ascii="Times New Roman" w:hAnsi="Times New Roman"/>
         </w:rPr>
-        <w:t>Classes de Views, pacote, versão 1.0</w:t>
+        <w:t xml:space="preserve">Classes de </w:t>
+      </w:r>
+      <w:proofErr w:type="spellStart"/>
+      <w:r>
+        <w:rPr>
+          <w:rFonts w:ascii="Times New Roman" w:hAnsi="Times New Roman"/>
+        </w:rPr>
+        <w:t>Views</w:t>
+      </w:r>
+      <w:proofErr w:type="spellEnd"/>
+      <w:r>
+        <w:rPr>
+          <w:rFonts w:ascii="Times New Roman" w:hAnsi="Times New Roman"/>
+        </w:rPr>
+        <w:t>, pacote, versão 1.0</w:t>
       </w:r>
     </w:p>
     <w:p>
@@ -1146,11 +1190,19 @@
           <w:rFonts w:ascii="Times New Roman" w:hAnsi="Times New Roman"/>
         </w:rPr>
       </w:pPr>
-      <w:r>
-        <w:rPr>
-          <w:rFonts w:ascii="Times New Roman" w:hAnsi="Times New Roman"/>
-        </w:rPr>
-        <w:t>aaaaaaaaaaaaaaaaaaaaaaaaaaaaaaaaaaaaaaaaaaaaaaaaaaaaaaaaaaaaaaaaaaaaaaaaaaaaaaaaaaaaaaaaaaa.(coloquei só pra poder dar uma quebra de linha no item 7)</w:t>
+      <w:proofErr w:type="gramStart"/>
+      <w:r>
+        <w:rPr>
+          <w:rFonts w:ascii="Times New Roman" w:hAnsi="Times New Roman"/>
+        </w:rPr>
+        <w:t>aaaaaaaaaaaaaaaaaaaaaaaaaaaaaaaaaaaaaaaaaaaaaaaaaaaaaaaaaaaaaaaaaaaaaaaaaaaaaaaaaaaaaaaaaaa.(</w:t>
+      </w:r>
+      <w:proofErr w:type="gramEnd"/>
+      <w:r>
+        <w:rPr>
+          <w:rFonts w:ascii="Times New Roman" w:hAnsi="Times New Roman"/>
+        </w:rPr>
+        <w:t>coloquei só pra poder dar uma quebra de linha no item 7)</w:t>
       </w:r>
     </w:p>
     <w:p>
@@ -1176,17 +1228,7 @@
           <w:sz w:val="36"/>
           <w:szCs w:val="36"/>
         </w:rPr>
-        <w:t xml:space="preserve">Características a serem </w:t>
-      </w:r>
-      <w:r>
-        <w:rPr>
-          <w:rFonts w:ascii="Times New Roman" w:hAnsi="Times New Roman"/>
-          <w:b/>
-          <w:bCs/>
-          <w:sz w:val="36"/>
-          <w:szCs w:val="36"/>
-        </w:rPr>
-        <w:t>testadas</w:t>
+        <w:t>Características a serem testadas</w:t>
       </w:r>
     </w:p>
     <w:p>
@@ -1237,7 +1279,21 @@
         <w:rPr>
           <w:rFonts w:ascii="Times New Roman" w:hAnsi="Times New Roman"/>
         </w:rPr>
-        <w:t>Ligações com o Json;</w:t>
+        <w:t xml:space="preserve">Ligações com o </w:t>
+      </w:r>
+      <w:proofErr w:type="spellStart"/>
+      <w:r>
+        <w:rPr>
+          <w:rFonts w:ascii="Times New Roman" w:hAnsi="Times New Roman"/>
+        </w:rPr>
+        <w:t>Json</w:t>
+      </w:r>
+      <w:proofErr w:type="spellEnd"/>
+      <w:r>
+        <w:rPr>
+          <w:rFonts w:ascii="Times New Roman" w:hAnsi="Times New Roman"/>
+        </w:rPr>
+        <w:t>;</w:t>
       </w:r>
     </w:p>
     <w:p>
@@ -1269,11 +1325,19 @@
           <w:rFonts w:ascii="Times New Roman" w:hAnsi="Times New Roman"/>
         </w:rPr>
       </w:pPr>
-      <w:r>
-        <w:rPr>
-          <w:rFonts w:ascii="Times New Roman" w:hAnsi="Times New Roman"/>
-        </w:rPr>
-        <w:t>JavaScript?</w:t>
+      <w:proofErr w:type="spellStart"/>
+      <w:r>
+        <w:rPr>
+          <w:rFonts w:ascii="Times New Roman" w:hAnsi="Times New Roman"/>
+        </w:rPr>
+        <w:t>JavaScript</w:t>
+      </w:r>
+      <w:proofErr w:type="spellEnd"/>
+      <w:r>
+        <w:rPr>
+          <w:rFonts w:ascii="Times New Roman" w:hAnsi="Times New Roman"/>
+        </w:rPr>
+        <w:t>?</w:t>
       </w:r>
     </w:p>
     <w:p>
@@ -1315,13 +1379,7 @@
         <w:rPr>
           <w:rFonts w:ascii="Times New Roman" w:hAnsi="Times New Roman"/>
         </w:rPr>
-        <w:t>A seguir consta uma lista das áre</w:t>
-      </w:r>
-      <w:r>
-        <w:rPr>
-          <w:rFonts w:ascii="Times New Roman" w:hAnsi="Times New Roman"/>
-        </w:rPr>
-        <w:t>as do sistema que não estarão em foco durante os testes:</w:t>
+        <w:t>A seguir consta uma lista das áreas do sistema que não estarão em foco durante os testes:</w:t>
       </w:r>
     </w:p>
     <w:p>
@@ -1443,23 +1501,32 @@
           <w:rFonts w:ascii="Times New Roman" w:hAnsi="Times New Roman"/>
           <w:lang w:val="pt-PT"/>
         </w:rPr>
-        <w:t xml:space="preserve">haja pelo menos um pessoa independente para realizar testes de sistema/integração. </w:t>
-      </w:r>
-      <w:bookmarkStart w:id="2" w:name="tw-target-text2"/>
-      <w:bookmarkEnd w:id="2"/>
+        <w:t xml:space="preserve">haja pelo menos </w:t>
+      </w:r>
+      <w:proofErr w:type="gramStart"/>
       <w:r>
         <w:rPr>
           <w:rFonts w:ascii="Times New Roman" w:hAnsi="Times New Roman"/>
           <w:lang w:val="pt-PT"/>
         </w:rPr>
-        <w:t>A maioria dos testes será fe</w:t>
-      </w:r>
+        <w:t>um pessoa independente</w:t>
+      </w:r>
+      <w:proofErr w:type="gramEnd"/>
       <w:r>
         <w:rPr>
           <w:rFonts w:ascii="Times New Roman" w:hAnsi="Times New Roman"/>
           <w:lang w:val="pt-PT"/>
         </w:rPr>
-        <w:t>ita pela equipe de desenvolvimento.</w:t>
+        <w:t xml:space="preserve"> para realizar testes de sistema/integração. </w:t>
+      </w:r>
+      <w:bookmarkStart w:id="1" w:name="tw-target-text2"/>
+      <w:bookmarkEnd w:id="1"/>
+      <w:r>
+        <w:rPr>
+          <w:rFonts w:ascii="Times New Roman" w:hAnsi="Times New Roman"/>
+          <w:lang w:val="pt-PT"/>
+        </w:rPr>
+        <w:t>A maioria dos testes será feita pela equipe de desenvolvimento.</w:t>
       </w:r>
     </w:p>
     <w:p>
@@ -1485,14 +1552,7 @@
           <w:rFonts w:ascii="Times New Roman" w:hAnsi="Times New Roman"/>
           <w:lang w:val="pt-PT"/>
         </w:rPr>
-        <w:t xml:space="preserve">Os testes serão realizados pelo desenvolvedor, depois pelos outros membros da equipe e então poderam aprovados pela equipe. A prova da realização dos testes (lista de casos de testes, dados de saida, </w:t>
-      </w:r>
-      <w:r>
-        <w:rPr>
-          <w:rFonts w:ascii="Times New Roman" w:hAnsi="Times New Roman"/>
-          <w:lang w:val="pt-PT"/>
-        </w:rPr>
-        <w:t>prints de dados, informação da falha) deverá ser fornecida pelo desenvolvedor para a equipe antes dos testes serem repassados para a equipe testar. A ferramenta de testes que será utilizada será o phpUnit.</w:t>
+        <w:t>Os testes serão realizados pelo desenvolvedor, depois pelos outros membros da equipe e então poderam aprovados pela equipe. A prova da realização dos testes (lista de casos de testes, dados de saida, prints de dados, informação da falha) deverá ser fornecida pelo desenvolvedor para a equipe antes dos testes serem repassados para a equipe testar. A ferramenta de testes que será utilizada será o phpUnit.</w:t>
       </w:r>
     </w:p>
     <w:p>
@@ -1518,14 +1578,7 @@
           <w:rFonts w:ascii="Times New Roman" w:hAnsi="Times New Roman"/>
           <w:lang w:val="pt-PT"/>
         </w:rPr>
-        <w:t>Os testes serão rea</w:t>
-      </w:r>
-      <w:r>
-        <w:rPr>
-          <w:rFonts w:ascii="Times New Roman" w:hAnsi="Times New Roman"/>
-          <w:lang w:val="pt-PT"/>
-        </w:rPr>
-        <w:t>lizados pelo desenvolvedor, depois pelos outros membros da equipe e então poderam aprovados pela equipe. Os códigos entrarão nessa fazer de testes após as correções de dos seus defeitos na parte de testes de unidade.</w:t>
+        <w:t>Os testes serão realizados pelo desenvolvedor, depois pelos outros membros da equipe e então poderam aprovados pela equipe. Os códigos entrarão nessa fazer de testes após as correções de dos seus defeitos na parte de testes de unidade.</w:t>
       </w:r>
     </w:p>
     <w:p>
@@ -1551,14 +1604,7 @@
           <w:rFonts w:ascii="Times New Roman" w:hAnsi="Times New Roman"/>
           <w:lang w:val="pt-PT"/>
         </w:rPr>
-        <w:t>Os testes serão r</w:t>
-      </w:r>
-      <w:r>
-        <w:rPr>
-          <w:rFonts w:ascii="Times New Roman" w:hAnsi="Times New Roman"/>
-          <w:lang w:val="pt-PT"/>
-        </w:rPr>
-        <w:t>ealizados pelos alunos da matéria durante a apresentação e então poderam aprovados pela sala e pelo professor.</w:t>
+        <w:t>Os testes serão realizados pelos alunos da matéria durante a apresentação e então poderam aprovados pela sala e pelo professor.</w:t>
       </w:r>
     </w:p>
     <w:p>
@@ -1610,21 +1656,7 @@
           <w:rFonts w:ascii="Times New Roman" w:hAnsi="Times New Roman"/>
           <w:lang w:val="pt-PT"/>
         </w:rPr>
-        <w:t>Todas as mudanças, aprimoramentos e quaisquer outras m</w:t>
-      </w:r>
-      <w:r>
-        <w:rPr>
-          <w:rFonts w:ascii="Times New Roman" w:hAnsi="Times New Roman"/>
-          <w:lang w:val="pt-PT"/>
-        </w:rPr>
-        <w:t>udanças fazem com que seja necessário que lidemos com o controle de alterações. O software que deverá ser utilizado será o Git com um servidor remoto no GitHub. Qualquer modificações necessárias nos códigos poderão ser identificadas durante o desenvolvimen</w:t>
-      </w:r>
-      <w:r>
-        <w:rPr>
-          <w:rFonts w:ascii="Times New Roman" w:hAnsi="Times New Roman"/>
-          <w:lang w:val="pt-PT"/>
-        </w:rPr>
-        <w:t>to dos testes facilitando o controle das alterações para a equipe.</w:t>
+        <w:t>Todas as mudanças, aprimoramentos e quaisquer outras mudanças fazem com que seja necessário que lidemos com o controle de alterações. O software que deverá ser utilizado será o Git com um servidor remoto no GitHub. Qualquer modificações necessárias nos códigos poderão ser identificadas durante o desenvolvimento dos testes facilitando o controle das alterações para a equipe.</w:t>
       </w:r>
     </w:p>
     <w:p>
@@ -1698,21 +1730,7 @@
           <w:rFonts w:ascii="Times New Roman" w:hAnsi="Times New Roman"/>
           <w:lang w:val="pt-PT"/>
         </w:rPr>
-        <w:t>Selenium, HTTPerf, WAPT, WebLoad,Jmeter – P</w:t>
-      </w:r>
-      <w:r>
-        <w:rPr>
-          <w:rFonts w:ascii="Times New Roman" w:hAnsi="Times New Roman"/>
-          <w:lang w:val="pt-PT"/>
-        </w:rPr>
-        <w:t xml:space="preserve">ara a realização dos testes de </w:t>
-      </w:r>
-      <w:r>
-        <w:rPr>
-          <w:rFonts w:ascii="Times New Roman" w:hAnsi="Times New Roman"/>
-          <w:lang w:val="pt-PT"/>
-        </w:rPr>
-        <w:t xml:space="preserve">integração, sistema, aceitação, </w:t>
+        <w:t xml:space="preserve">Selenium, HTTPerf, WAPT, WebLoad,Jmeter – Para a realização dos testes de integração, sistema, aceitação, </w:t>
       </w:r>
       <w:r>
         <w:rPr>
@@ -1773,8 +1791,8 @@
           <w:lang w:val="pt-PT"/>
         </w:rPr>
       </w:pPr>
-      <w:bookmarkStart w:id="3" w:name="tw-target-text3"/>
-      <w:bookmarkEnd w:id="3"/>
+      <w:bookmarkStart w:id="2" w:name="tw-target-text3"/>
+      <w:bookmarkEnd w:id="2"/>
       <w:r>
         <w:rPr>
           <w:rFonts w:ascii="Times New Roman" w:hAnsi="Times New Roman"/>
@@ -1801,14 +1819,7 @@
           <w:rFonts w:ascii="Times New Roman" w:hAnsi="Times New Roman"/>
           <w:lang w:val="pt-PT"/>
         </w:rPr>
-        <w:t>Origem do defeito (Requisito,</w:t>
-      </w:r>
-      <w:r>
-        <w:rPr>
-          <w:rFonts w:ascii="Times New Roman" w:hAnsi="Times New Roman"/>
-          <w:lang w:val="pt-PT"/>
-        </w:rPr>
-        <w:t xml:space="preserve"> Código ou Design);</w:t>
+        <w:t>Origem do defeito (Requisito, Código ou Design);</w:t>
       </w:r>
     </w:p>
     <w:p>
@@ -1981,13 +1992,7 @@
         <w:rPr>
           <w:rFonts w:ascii="Times New Roman" w:hAnsi="Times New Roman"/>
         </w:rPr>
-        <w:t xml:space="preserve">Plano de testes de Unidade/ </w:t>
-      </w:r>
-      <w:r>
-        <w:rPr>
-          <w:rFonts w:ascii="Times New Roman" w:hAnsi="Times New Roman"/>
-        </w:rPr>
-        <w:t>Documentação</w:t>
+        <w:t>Plano de testes de Unidade/ Documentação</w:t>
       </w:r>
     </w:p>
     <w:p>
@@ -2019,12 +2024,14 @@
           <w:rFonts w:ascii="Times New Roman" w:hAnsi="Times New Roman"/>
         </w:rPr>
       </w:pPr>
+      <w:proofErr w:type="spellStart"/>
       <w:r>
         <w:rPr>
           <w:rFonts w:ascii="Times New Roman" w:hAnsi="Times New Roman"/>
         </w:rPr>
         <w:t>Mock-ups</w:t>
       </w:r>
+      <w:proofErr w:type="spellEnd"/>
     </w:p>
     <w:p>
       <w:pPr>
@@ -2042,6 +2049,38 @@
           <w:rFonts w:ascii="Times New Roman" w:hAnsi="Times New Roman"/>
         </w:rPr>
         <w:t>Relatório de Defeitos</w:t>
+      </w:r>
+    </w:p>
+    <w:p>
+      <w:pPr>
+        <w:numPr>
+          <w:ilvl w:val="0"/>
+          <w:numId w:val="9"/>
+        </w:numPr>
+        <w:spacing w:line="360" w:lineRule="auto"/>
+        <w:rPr>
+          <w:rFonts w:ascii="Times New Roman" w:hAnsi="Times New Roman"/>
+        </w:rPr>
+      </w:pPr>
+      <w:r>
+        <w:rPr>
+          <w:rFonts w:ascii="Times New Roman" w:hAnsi="Times New Roman"/>
+        </w:rPr>
+        <w:t xml:space="preserve">Auditoria e </w:t>
+      </w:r>
+      <w:r>
+        <w:rPr>
+          <w:rFonts w:ascii="Times New Roman" w:hAnsi="Times New Roman"/>
+        </w:rPr>
+        <w:t>relatório</w:t>
+      </w:r>
+      <w:bookmarkStart w:id="3" w:name="_GoBack"/>
+      <w:bookmarkEnd w:id="3"/>
+      <w:r>
+        <w:rPr>
+          <w:rFonts w:ascii="Times New Roman" w:hAnsi="Times New Roman"/>
+        </w:rPr>
+        <w:t xml:space="preserve"> de status de configuração</w:t>
       </w:r>
     </w:p>
     <w:p>
@@ -2389,15 +2428,7 @@
                 <w:sz w:val="20"/>
                 <w:szCs w:val="20"/>
               </w:rPr>
-              <w:t xml:space="preserve">Definir Testes de Unidade e os </w:t>
-            </w:r>
-            <w:r>
-              <w:rPr>
-                <w:rFonts w:ascii="Times New Roman" w:hAnsi="Times New Roman"/>
-                <w:sz w:val="20"/>
-                <w:szCs w:val="20"/>
-              </w:rPr>
-              <w:t>Procedimentos</w:t>
+              <w:t>Definir Testes de Unidade e os Procedimentos</w:t>
             </w:r>
           </w:p>
         </w:tc>
@@ -3225,6 +3256,18 @@
                 <w:rFonts w:ascii="Times New Roman" w:hAnsi="Times New Roman"/>
               </w:rPr>
             </w:pPr>
+            <w:r>
+              <w:rPr>
+                <w:rFonts w:ascii="Times New Roman" w:hAnsi="Times New Roman"/>
+              </w:rPr>
+              <w:t xml:space="preserve">Documentação e execução dos testes de </w:t>
+            </w:r>
+            <w:r>
+              <w:rPr>
+                <w:rFonts w:ascii="Times New Roman" w:hAnsi="Times New Roman"/>
+              </w:rPr>
+              <w:t>Compatibilidade</w:t>
+            </w:r>
           </w:p>
         </w:tc>
         <w:tc>
@@ -3248,6 +3291,12 @@
                 <w:bCs/>
               </w:rPr>
             </w:pPr>
+            <w:r>
+              <w:rPr>
+                <w:rFonts w:ascii="Times New Roman" w:hAnsi="Times New Roman"/>
+              </w:rPr>
+              <w:t>X</w:t>
+            </w:r>
           </w:p>
         </w:tc>
         <w:tc>
@@ -3267,10 +3316,15 @@
               <w:pStyle w:val="Contedodatabela"/>
               <w:jc w:val="center"/>
               <w:rPr>
-                <w:b/>
-                <w:bCs/>
+                <w:rFonts w:ascii="Times New Roman" w:hAnsi="Times New Roman"/>
               </w:rPr>
             </w:pPr>
+            <w:r>
+              <w:rPr>
+                <w:rFonts w:ascii="Times New Roman" w:hAnsi="Times New Roman"/>
+              </w:rPr>
+              <w:t>X</w:t>
+            </w:r>
           </w:p>
         </w:tc>
         <w:tc>
@@ -3290,10 +3344,15 @@
               <w:pStyle w:val="Contedodatabela"/>
               <w:jc w:val="center"/>
               <w:rPr>
-                <w:b/>
-                <w:bCs/>
+                <w:rFonts w:ascii="Times New Roman" w:hAnsi="Times New Roman"/>
               </w:rPr>
             </w:pPr>
+            <w:r>
+              <w:rPr>
+                <w:rFonts w:ascii="Times New Roman" w:hAnsi="Times New Roman"/>
+              </w:rPr>
+              <w:t>X</w:t>
+            </w:r>
           </w:p>
         </w:tc>
         <w:tc>
@@ -3317,6 +3376,12 @@
                 <w:bCs/>
               </w:rPr>
             </w:pPr>
+            <w:r>
+              <w:rPr>
+                <w:rFonts w:ascii="Times New Roman" w:hAnsi="Times New Roman"/>
+              </w:rPr>
+              <w:t>X</w:t>
+            </w:r>
           </w:p>
         </w:tc>
         <w:tc>
@@ -3341,6 +3406,12 @@
                 <w:bCs/>
               </w:rPr>
             </w:pPr>
+            <w:r>
+              <w:rPr>
+                <w:rFonts w:ascii="Times New Roman" w:hAnsi="Times New Roman"/>
+              </w:rPr>
+              <w:t>X</w:t>
+            </w:r>
           </w:p>
         </w:tc>
       </w:tr>
@@ -3364,6 +3435,24 @@
                 <w:rFonts w:ascii="Times New Roman" w:hAnsi="Times New Roman"/>
               </w:rPr>
             </w:pPr>
+            <w:r>
+              <w:rPr>
+                <w:rFonts w:ascii="Times New Roman" w:hAnsi="Times New Roman"/>
+              </w:rPr>
+              <w:t xml:space="preserve">Documentação e </w:t>
+            </w:r>
+            <w:r>
+              <w:rPr>
+                <w:rFonts w:ascii="Times New Roman" w:hAnsi="Times New Roman"/>
+              </w:rPr>
+              <w:t xml:space="preserve">aplicação dos conceitos de </w:t>
+            </w:r>
+            <w:r>
+              <w:rPr>
+                <w:rFonts w:ascii="Times New Roman" w:hAnsi="Times New Roman"/>
+              </w:rPr>
+              <w:t>gerência de configuração e controle de versões</w:t>
+            </w:r>
           </w:p>
         </w:tc>
         <w:tc>
@@ -3387,6 +3476,12 @@
                 <w:bCs/>
               </w:rPr>
             </w:pPr>
+            <w:r>
+              <w:rPr>
+                <w:rFonts w:ascii="Times New Roman" w:hAnsi="Times New Roman"/>
+              </w:rPr>
+              <w:t>X</w:t>
+            </w:r>
           </w:p>
         </w:tc>
         <w:tc>
@@ -3406,10 +3501,15 @@
               <w:pStyle w:val="Contedodatabela"/>
               <w:jc w:val="center"/>
               <w:rPr>
-                <w:b/>
-                <w:bCs/>
+                <w:rFonts w:ascii="Times New Roman" w:hAnsi="Times New Roman"/>
               </w:rPr>
             </w:pPr>
+            <w:r>
+              <w:rPr>
+                <w:rFonts w:ascii="Times New Roman" w:hAnsi="Times New Roman"/>
+              </w:rPr>
+              <w:t>X</w:t>
+            </w:r>
           </w:p>
         </w:tc>
         <w:tc>
@@ -3429,10 +3529,15 @@
               <w:pStyle w:val="Contedodatabela"/>
               <w:jc w:val="center"/>
               <w:rPr>
-                <w:b/>
-                <w:bCs/>
+                <w:rFonts w:ascii="Times New Roman" w:hAnsi="Times New Roman"/>
               </w:rPr>
             </w:pPr>
+            <w:r>
+              <w:rPr>
+                <w:rFonts w:ascii="Times New Roman" w:hAnsi="Times New Roman"/>
+              </w:rPr>
+              <w:t>X</w:t>
+            </w:r>
           </w:p>
         </w:tc>
         <w:tc>
@@ -3456,6 +3561,12 @@
                 <w:bCs/>
               </w:rPr>
             </w:pPr>
+            <w:r>
+              <w:rPr>
+                <w:rFonts w:ascii="Times New Roman" w:hAnsi="Times New Roman"/>
+              </w:rPr>
+              <w:t>X</w:t>
+            </w:r>
           </w:p>
         </w:tc>
         <w:tc>
@@ -3480,6 +3591,12 @@
                 <w:bCs/>
               </w:rPr>
             </w:pPr>
+            <w:r>
+              <w:rPr>
+                <w:rFonts w:ascii="Times New Roman" w:hAnsi="Times New Roman"/>
+              </w:rPr>
+              <w:t>X</w:t>
+            </w:r>
           </w:p>
         </w:tc>
       </w:tr>
@@ -3507,7 +3624,19 @@
         <w:rPr>
           <w:rFonts w:ascii="Times New Roman" w:hAnsi="Times New Roman"/>
         </w:rPr>
-        <w:t>Toda a equipe de desenvolvimento irá participar e terá responsabilidade  na documentação e na execução dos testes.</w:t>
+        <w:t xml:space="preserve">Toda a equipe de desenvolvimento irá participar e terá </w:t>
+      </w:r>
+      <w:r>
+        <w:rPr>
+          <w:rFonts w:ascii="Times New Roman" w:hAnsi="Times New Roman"/>
+        </w:rPr>
+        <w:t>responsabilidade na</w:t>
+      </w:r>
+      <w:r>
+        <w:rPr>
+          <w:rFonts w:ascii="Times New Roman" w:hAnsi="Times New Roman"/>
+        </w:rPr>
+        <w:t xml:space="preserve"> documentação e na execução dos testes.</w:t>
       </w:r>
     </w:p>
     <w:p>
@@ -3561,7 +3690,6 @@
           <w:b/>
           <w:bCs/>
         </w:rPr>
-        <w:lastRenderedPageBreak/>
         <w:t>FAZER TUDO NO SÁBADO.</w:t>
       </w:r>
     </w:p>

</xml_diff>